<commit_message>
SKYNET 3D V2.2 (Marlin  RC8)
</commit_message>
<xml_diff>
--- a/Documentation/Installation Guide.docx
+++ b/Documentation/Installation Guide.docx
@@ -75,8 +75,6 @@
           </wp:inline>
         </w:drawing>
       </w:r>
-      <w:bookmarkStart w:id="0" w:name="_GoBack"/>
-      <w:bookmarkEnd w:id="0"/>
       <w:r>
         <w:rPr>
           <w:noProof/>
@@ -89,7 +87,7 @@
           <w:noProof/>
           <w:lang w:eastAsia="en-GB"/>
         </w:rPr>
-        <w:t>.1</w:t>
+        <w:t>.2 (Marlin  RC8)</w:t>
       </w:r>
     </w:p>
     <w:p>
@@ -339,14 +337,28 @@
           <w:noProof/>
           <w:lang w:eastAsia="en-GB"/>
         </w:rPr>
-        <w:t xml:space="preserve">Open Arduino 1.6.9 </w:t>
-      </w:r>
-      <w:r>
-        <w:rPr>
-          <w:noProof/>
-          <w:lang w:eastAsia="en-GB"/>
-        </w:rPr>
-        <w:t xml:space="preserve">slim </w:t>
+        <w:t xml:space="preserve">Open </w:t>
+      </w:r>
+      <w:r>
+        <w:rPr>
+          <w:noProof/>
+          <w:lang w:eastAsia="en-GB"/>
+        </w:rPr>
+        <w:t>‘’</w:t>
+      </w:r>
+      <w:r>
+        <w:rPr>
+          <w:noProof/>
+          <w:lang w:eastAsia="en-GB"/>
+        </w:rPr>
+        <w:t>arduino-1.8.0</w:t>
+      </w:r>
+      <w:r>
+        <w:rPr>
+          <w:noProof/>
+          <w:lang w:eastAsia="en-GB"/>
+        </w:rPr>
+        <w:t xml:space="preserve">’’ </w:t>
       </w:r>
       <w:r>
         <w:rPr>
@@ -401,7 +413,21 @@
           <w:noProof/>
           <w:lang w:eastAsia="en-GB"/>
         </w:rPr>
-        <w:t>the firmware folder and open “Skynetv2.1’’</w:t>
+        <w:t>the firmw</w:t>
+      </w:r>
+      <w:r>
+        <w:rPr>
+          <w:noProof/>
+          <w:lang w:eastAsia="en-GB"/>
+        </w:rPr>
+        <w:t>are folder and open “SkynetV2.2</w:t>
+      </w:r>
+      <w:r>
+        <w:rPr>
+          <w:noProof/>
+          <w:lang w:eastAsia="en-GB"/>
+        </w:rPr>
+        <w:t>’’</w:t>
       </w:r>
       <w:r>
         <w:rPr>
@@ -410,9 +436,9 @@
         </w:rPr>
         <w:drawing>
           <wp:inline distT="0" distB="0" distL="0" distR="0">
-            <wp:extent cx="5928360" cy="6000750"/>
-            <wp:effectExtent l="0" t="0" r="0" b="0"/>
-            <wp:docPr id="17" name="Picture 17"/>
+            <wp:extent cx="5734050" cy="5686425"/>
+            <wp:effectExtent l="0" t="0" r="0" b="9525"/>
+            <wp:docPr id="2" name="Picture 2"/>
             <wp:cNvGraphicFramePr>
               <a:graphicFrameLocks xmlns:a="http://schemas.openxmlformats.org/drawingml/2006/main" noChangeAspect="1"/>
             </wp:cNvGraphicFramePr>
@@ -420,7 +446,7 @@
               <a:graphicData uri="http://schemas.openxmlformats.org/drawingml/2006/picture">
                 <pic:pic xmlns:pic="http://schemas.openxmlformats.org/drawingml/2006/picture">
                   <pic:nvPicPr>
-                    <pic:cNvPr id="0" name="Picture 3"/>
+                    <pic:cNvPr id="0" name="Picture 1"/>
                     <pic:cNvPicPr>
                       <a:picLocks noChangeAspect="1" noChangeArrowheads="1"/>
                     </pic:cNvPicPr>
@@ -441,7 +467,7 @@
                   <pic:spPr bwMode="auto">
                     <a:xfrm>
                       <a:off x="0" y="0"/>
-                      <a:ext cx="5970320" cy="6043222"/>
+                      <a:ext cx="5734050" cy="5686425"/>
                     </a:xfrm>
                     <a:prstGeom prst="rect">
                       <a:avLst/>
@@ -509,9 +535,9 @@
         </w:rPr>
         <w:drawing>
           <wp:inline distT="0" distB="0" distL="0" distR="0">
-            <wp:extent cx="5724525" cy="5467350"/>
+            <wp:extent cx="5724525" cy="5657850"/>
             <wp:effectExtent l="0" t="0" r="9525" b="0"/>
-            <wp:docPr id="16" name="Picture 16"/>
+            <wp:docPr id="3" name="Picture 3"/>
             <wp:cNvGraphicFramePr>
               <a:graphicFrameLocks xmlns:a="http://schemas.openxmlformats.org/drawingml/2006/main" noChangeAspect="1"/>
             </wp:cNvGraphicFramePr>
@@ -540,7 +566,7 @@
                   <pic:spPr bwMode="auto">
                     <a:xfrm>
                       <a:off x="0" y="0"/>
-                      <a:ext cx="5724525" cy="5467350"/>
+                      <a:ext cx="5724525" cy="5657850"/>
                     </a:xfrm>
                     <a:prstGeom prst="rect">
                       <a:avLst/>
@@ -845,6 +871,21 @@
           <w:noProof/>
           <w:lang w:eastAsia="en-GB"/>
         </w:rPr>
+        <w:t>go to the ‘’Configuration.h’’ tab</w:t>
+      </w:r>
+    </w:p>
+    <w:p>
+      <w:pPr>
+        <w:rPr>
+          <w:noProof/>
+          <w:lang w:eastAsia="en-GB"/>
+        </w:rPr>
+      </w:pPr>
+      <w:r>
+        <w:rPr>
+          <w:noProof/>
+          <w:lang w:eastAsia="en-GB"/>
+        </w:rPr>
         <w:t xml:space="preserve">first you select the correct lcd – if you have a stock a8 select the </w:t>
       </w:r>
       <w:r>
@@ -890,9 +931,9 @@
         </w:rPr>
         <w:drawing>
           <wp:inline distT="0" distB="0" distL="0" distR="0">
-            <wp:extent cx="5724525" cy="1762125"/>
-            <wp:effectExtent l="0" t="0" r="9525" b="9525"/>
-            <wp:docPr id="20" name="Picture 20"/>
+            <wp:extent cx="5734050" cy="2057400"/>
+            <wp:effectExtent l="0" t="0" r="0" b="0"/>
+            <wp:docPr id="6" name="Picture 6"/>
             <wp:cNvGraphicFramePr>
               <a:graphicFrameLocks xmlns:a="http://schemas.openxmlformats.org/drawingml/2006/main" noChangeAspect="1"/>
             </wp:cNvGraphicFramePr>
@@ -900,7 +941,7 @@
               <a:graphicData uri="http://schemas.openxmlformats.org/drawingml/2006/picture">
                 <pic:pic xmlns:pic="http://schemas.openxmlformats.org/drawingml/2006/picture">
                   <pic:nvPicPr>
-                    <pic:cNvPr id="0" name="Picture 4"/>
+                    <pic:cNvPr id="0" name="Picture 3"/>
                     <pic:cNvPicPr>
                       <a:picLocks noChangeAspect="1" noChangeArrowheads="1"/>
                     </pic:cNvPicPr>
@@ -921,7 +962,7 @@
                   <pic:spPr bwMode="auto">
                     <a:xfrm>
                       <a:off x="0" y="0"/>
-                      <a:ext cx="5724525" cy="1762125"/>
+                      <a:ext cx="5734050" cy="2057400"/>
                     </a:xfrm>
                     <a:prstGeom prst="rect">
                       <a:avLst/>
@@ -982,9 +1023,9 @@
         </w:rPr>
         <w:drawing>
           <wp:inline distT="0" distB="0" distL="0" distR="0">
-            <wp:extent cx="5724525" cy="1714500"/>
-            <wp:effectExtent l="0" t="0" r="9525" b="0"/>
-            <wp:docPr id="21" name="Picture 21"/>
+            <wp:extent cx="5724525" cy="2047875"/>
+            <wp:effectExtent l="0" t="0" r="9525" b="9525"/>
+            <wp:docPr id="15" name="Picture 15"/>
             <wp:cNvGraphicFramePr>
               <a:graphicFrameLocks xmlns:a="http://schemas.openxmlformats.org/drawingml/2006/main" noChangeAspect="1"/>
             </wp:cNvGraphicFramePr>
@@ -992,7 +1033,7 @@
               <a:graphicData uri="http://schemas.openxmlformats.org/drawingml/2006/picture">
                 <pic:pic xmlns:pic="http://schemas.openxmlformats.org/drawingml/2006/picture">
                   <pic:nvPicPr>
-                    <pic:cNvPr id="0" name="Picture 5"/>
+                    <pic:cNvPr id="0" name="Picture 4"/>
                     <pic:cNvPicPr>
                       <a:picLocks noChangeAspect="1" noChangeArrowheads="1"/>
                     </pic:cNvPicPr>
@@ -1013,7 +1054,7 @@
                   <pic:spPr bwMode="auto">
                     <a:xfrm>
                       <a:off x="0" y="0"/>
-                      <a:ext cx="5724525" cy="1714500"/>
+                      <a:ext cx="5724525" cy="2047875"/>
                     </a:xfrm>
                     <a:prstGeom prst="rect">
                       <a:avLst/>
@@ -1101,19 +1142,12 @@
           <w:lang w:eastAsia="en-GB"/>
         </w:rPr>
       </w:pPr>
-    </w:p>
-    <w:p>
-      <w:pPr>
-        <w:rPr>
-          <w:noProof/>
-          <w:lang w:eastAsia="en-GB"/>
-        </w:rPr>
-      </w:pPr>
-      <w:r>
-        <w:rPr>
-          <w:noProof/>
-          <w:lang w:eastAsia="en-GB"/>
-        </w:rPr>
+      <w:r>
+        <w:rPr>
+          <w:noProof/>
+          <w:lang w:eastAsia="en-GB"/>
+        </w:rPr>
+        <w:lastRenderedPageBreak/>
         <w:t xml:space="preserve">Now you need to select the correct probe configuration depending on what setup you have..  stock a8 with front left tubular sensor-  stock a8 with official rear sensor – a6 printer (link to mount included) </w:t>
       </w:r>
     </w:p>
@@ -1132,7 +1166,6 @@
           <w:noProof/>
           <w:lang w:eastAsia="en-GB"/>
         </w:rPr>
-        <w:lastRenderedPageBreak/>
         <w:t xml:space="preserve">Just uncomment every </w:t>
       </w:r>
       <w:r>
@@ -1157,9 +1190,9 @@
         </w:rPr>
         <w:drawing>
           <wp:inline distT="0" distB="0" distL="0" distR="0">
-            <wp:extent cx="6372225" cy="7924800"/>
+            <wp:extent cx="5724525" cy="6819900"/>
             <wp:effectExtent l="0" t="0" r="9525" b="0"/>
-            <wp:docPr id="22" name="Picture 22"/>
+            <wp:docPr id="19" name="Picture 19"/>
             <wp:cNvGraphicFramePr>
               <a:graphicFrameLocks xmlns:a="http://schemas.openxmlformats.org/drawingml/2006/main" noChangeAspect="1"/>
             </wp:cNvGraphicFramePr>
@@ -1167,7 +1200,7 @@
               <a:graphicData uri="http://schemas.openxmlformats.org/drawingml/2006/picture">
                 <pic:pic xmlns:pic="http://schemas.openxmlformats.org/drawingml/2006/picture">
                   <pic:nvPicPr>
-                    <pic:cNvPr id="0" name="Picture 6"/>
+                    <pic:cNvPr id="0" name="Picture 5"/>
                     <pic:cNvPicPr>
                       <a:picLocks noChangeAspect="1" noChangeArrowheads="1"/>
                     </pic:cNvPicPr>
@@ -1188,7 +1221,7 @@
                   <pic:spPr bwMode="auto">
                     <a:xfrm>
                       <a:off x="0" y="0"/>
-                      <a:ext cx="6372225" cy="7924800"/>
+                      <a:ext cx="5724525" cy="6819900"/>
                     </a:xfrm>
                     <a:prstGeom prst="rect">
                       <a:avLst/>
@@ -1289,9 +1322,9 @@
         </w:rPr>
         <w:drawing>
           <wp:inline distT="0" distB="0" distL="0" distR="0">
-            <wp:extent cx="3409950" cy="1495425"/>
+            <wp:extent cx="3390900" cy="1152525"/>
             <wp:effectExtent l="0" t="0" r="0" b="9525"/>
-            <wp:docPr id="23" name="Picture 23"/>
+            <wp:docPr id="24" name="Picture 24"/>
             <wp:cNvGraphicFramePr>
               <a:graphicFrameLocks xmlns:a="http://schemas.openxmlformats.org/drawingml/2006/main" noChangeAspect="1"/>
             </wp:cNvGraphicFramePr>
@@ -1299,7 +1332,7 @@
               <a:graphicData uri="http://schemas.openxmlformats.org/drawingml/2006/picture">
                 <pic:pic xmlns:pic="http://schemas.openxmlformats.org/drawingml/2006/picture">
                   <pic:nvPicPr>
-                    <pic:cNvPr id="0" name="Picture 7"/>
+                    <pic:cNvPr id="0" name="Picture 6"/>
                     <pic:cNvPicPr>
                       <a:picLocks noChangeAspect="1" noChangeArrowheads="1"/>
                     </pic:cNvPicPr>
@@ -1320,7 +1353,7 @@
                   <pic:spPr bwMode="auto">
                     <a:xfrm>
                       <a:off x="0" y="0"/>
-                      <a:ext cx="3409950" cy="1495425"/>
+                      <a:ext cx="3390900" cy="1152525"/>
                     </a:xfrm>
                     <a:prstGeom prst="rect">
                       <a:avLst/>
@@ -1944,7 +1977,14 @@
           <w:noProof/>
           <w:lang w:eastAsia="en-GB"/>
         </w:rPr>
-        <w:t xml:space="preserve">You will notice that the printer will home X and Y and then move the sensor to the center of the bed and lower itself until it is triggered then it will raise to z10..  </w:t>
+        <w:t>You will notice that the printer will home X and Y and then move the sensor to the center of the bed and lower itself until it is tri</w:t>
+      </w:r>
+      <w:r>
+        <w:rPr>
+          <w:noProof/>
+          <w:lang w:eastAsia="en-GB"/>
+        </w:rPr>
+        <w:t>ggered then it will raise to z 12.5</w:t>
       </w:r>
     </w:p>
     <w:p>
@@ -1964,61 +2004,51 @@
           <w:noProof/>
           <w:lang w:eastAsia="en-GB"/>
         </w:rPr>
-        <w:t>No hit the “-z 10” button to bring the nozzle down to Z0</w:t>
-      </w:r>
-      <w:r>
-        <w:rPr>
-          <w:noProof/>
-          <w:lang w:eastAsia="en-GB"/>
-        </w:rPr>
-        <w:drawing>
-          <wp:inline distT="0" distB="0" distL="0" distR="0">
-            <wp:extent cx="361950" cy="609600"/>
-            <wp:effectExtent l="0" t="0" r="0" b="0"/>
-            <wp:docPr id="13" name="Picture 13"/>
-            <wp:cNvGraphicFramePr>
-              <a:graphicFrameLocks xmlns:a="http://schemas.openxmlformats.org/drawingml/2006/main" noChangeAspect="1"/>
-            </wp:cNvGraphicFramePr>
-            <a:graphic xmlns:a="http://schemas.openxmlformats.org/drawingml/2006/main">
-              <a:graphicData uri="http://schemas.openxmlformats.org/drawingml/2006/picture">
-                <pic:pic xmlns:pic="http://schemas.openxmlformats.org/drawingml/2006/picture">
-                  <pic:nvPicPr>
-                    <pic:cNvPr id="0" name="Picture 12"/>
-                    <pic:cNvPicPr>
-                      <a:picLocks noChangeAspect="1" noChangeArrowheads="1"/>
-                    </pic:cNvPicPr>
-                  </pic:nvPicPr>
-                  <pic:blipFill>
-                    <a:blip r:embed="rId23">
-                      <a:extLst>
-                        <a:ext uri="{28A0092B-C50C-407E-A947-70E740481C1C}">
-                          <a14:useLocalDpi xmlns:a14="http://schemas.microsoft.com/office/drawing/2010/main" val="0"/>
-                        </a:ext>
-                      </a:extLst>
-                    </a:blip>
-                    <a:srcRect/>
-                    <a:stretch>
-                      <a:fillRect/>
-                    </a:stretch>
-                  </pic:blipFill>
-                  <pic:spPr bwMode="auto">
-                    <a:xfrm>
-                      <a:off x="0" y="0"/>
-                      <a:ext cx="361950" cy="609600"/>
-                    </a:xfrm>
-                    <a:prstGeom prst="rect">
-                      <a:avLst/>
-                    </a:prstGeom>
-                    <a:noFill/>
-                    <a:ln>
-                      <a:noFill/>
-                    </a:ln>
-                  </pic:spPr>
-                </pic:pic>
-              </a:graphicData>
-            </a:graphic>
-          </wp:inline>
-        </w:drawing>
+        <w:t>Use the</w:t>
+      </w:r>
+      <w:r>
+        <w:rPr>
+          <w:noProof/>
+          <w:lang w:eastAsia="en-GB"/>
+        </w:rPr>
+        <w:t xml:space="preserve"> button</w:t>
+      </w:r>
+      <w:r>
+        <w:rPr>
+          <w:noProof/>
+          <w:lang w:eastAsia="en-GB"/>
+        </w:rPr>
+        <w:t>s</w:t>
+      </w:r>
+      <w:r>
+        <w:rPr>
+          <w:noProof/>
+          <w:lang w:eastAsia="en-GB"/>
+        </w:rPr>
+        <w:t xml:space="preserve"> </w:t>
+      </w:r>
+      <w:r>
+        <w:rPr>
+          <w:noProof/>
+          <w:lang w:eastAsia="en-GB"/>
+        </w:rPr>
+        <w:t xml:space="preserve">in pronterface </w:t>
+      </w:r>
+      <w:r>
+        <w:rPr>
+          <w:noProof/>
+          <w:lang w:eastAsia="en-GB"/>
+        </w:rPr>
+        <w:t>to bring the nozzle down to Z</w:t>
+      </w:r>
+      <w:bookmarkStart w:id="0" w:name="_GoBack"/>
+      <w:bookmarkEnd w:id="0"/>
+      <w:r>
+        <w:rPr>
+          <w:noProof/>
+          <w:lang w:eastAsia="en-GB"/>
+        </w:rPr>
+        <w:t>0</w:t>
       </w:r>
     </w:p>
     <w:p>
@@ -2083,7 +2113,7 @@
                     </pic:cNvPicPr>
                   </pic:nvPicPr>
                   <pic:blipFill>
-                    <a:blip r:embed="rId24">
+                    <a:blip r:embed="rId23">
                       <a:extLst>
                         <a:ext uri="{28A0092B-C50C-407E-A947-70E740481C1C}">
                           <a14:useLocalDpi xmlns:a14="http://schemas.microsoft.com/office/drawing/2010/main" val="0"/>
@@ -2780,7 +2810,7 @@
                     </pic:cNvPicPr>
                   </pic:nvPicPr>
                   <pic:blipFill>
-                    <a:blip r:embed="rId25">
+                    <a:blip r:embed="rId24">
                       <a:extLst>
                         <a:ext uri="{28A0092B-C50C-407E-A947-70E740481C1C}">
                           <a14:useLocalDpi xmlns:a14="http://schemas.microsoft.com/office/drawing/2010/main" val="0"/>

</xml_diff>